<commit_message>
doc(java): diagnose memory allocation of java process
</commit_message>
<xml_diff>
--- a/git/idea git instruction（某些操作说明）.docx
+++ b/git/idea git instruction（某些操作说明）.docx
@@ -2077,6 +2077,79 @@
     </w:p>
     <w:p>
       <w:pPr>
+        <w:bidi w:val="0"/>
+      </w:pPr>
+    </w:p>
+    <w:p>
+      <w:pPr>
+        <w:bidi w:val="0"/>
+        <w:rPr>
+          <w:rFonts w:hint="eastAsia"/>
+          <w:lang w:val="en-US" w:eastAsia="zh-CN"/>
+        </w:rPr>
+      </w:pPr>
+      <w:r>
+        <w:rPr>
+          <w:rFonts w:hint="eastAsia"/>
+          <w:lang w:val="en-US" w:eastAsia="zh-CN"/>
+        </w:rPr>
+        <w:t>可以选中Git提交日志的Tag位置，然后基于该Tag新建分支。</w:t>
+      </w:r>
+    </w:p>
+    <w:p>
+      <w:pPr>
+        <w:bidi w:val="0"/>
+        <w:rPr>
+          <w:rFonts w:hint="default"/>
+          <w:lang w:val="en-US" w:eastAsia="zh-CN"/>
+        </w:rPr>
+      </w:pPr>
+      <w:r>
+        <w:drawing>
+          <wp:inline distT="0" distB="0" distL="114300" distR="114300">
+            <wp:extent cx="5262880" cy="2259965"/>
+            <wp:effectExtent l="0" t="0" r="13970" b="6985"/>
+            <wp:docPr id="7" name="图片 1"/>
+            <wp:cNvGraphicFramePr>
+              <a:graphicFrameLocks xmlns:a="http://schemas.openxmlformats.org/drawingml/2006/main" noChangeAspect="1"/>
+            </wp:cNvGraphicFramePr>
+            <a:graphic xmlns:a="http://schemas.openxmlformats.org/drawingml/2006/main">
+              <a:graphicData uri="http://schemas.openxmlformats.org/drawingml/2006/picture">
+                <pic:pic xmlns:pic="http://schemas.openxmlformats.org/drawingml/2006/picture">
+                  <pic:nvPicPr>
+                    <pic:cNvPr id="7" name="图片 1"/>
+                    <pic:cNvPicPr>
+                      <a:picLocks noChangeAspect="1"/>
+                    </pic:cNvPicPr>
+                  </pic:nvPicPr>
+                  <pic:blipFill>
+                    <a:blip r:embed="rId22"/>
+                    <a:stretch>
+                      <a:fillRect/>
+                    </a:stretch>
+                  </pic:blipFill>
+                  <pic:spPr>
+                    <a:xfrm>
+                      <a:off x="0" y="0"/>
+                      <a:ext cx="5262880" cy="2259965"/>
+                    </a:xfrm>
+                    <a:prstGeom prst="rect">
+                      <a:avLst/>
+                    </a:prstGeom>
+                    <a:noFill/>
+                    <a:ln>
+                      <a:noFill/>
+                    </a:ln>
+                  </pic:spPr>
+                </pic:pic>
+              </a:graphicData>
+            </a:graphic>
+          </wp:inline>
+        </w:drawing>
+      </w:r>
+    </w:p>
+    <w:p>
+      <w:pPr>
         <w:pStyle w:val="2"/>
         <w:bidi w:val="0"/>
       </w:pPr>
@@ -2119,7 +2192,7 @@
                     </pic:cNvPicPr>
                   </pic:nvPicPr>
                   <pic:blipFill>
-                    <a:blip r:embed="rId22"/>
+                    <a:blip r:embed="rId23"/>
                     <a:stretch>
                       <a:fillRect/>
                     </a:stretch>
@@ -2181,7 +2254,7 @@
                     </pic:cNvPicPr>
                   </pic:nvPicPr>
                   <pic:blipFill>
-                    <a:blip r:embed="rId23"/>
+                    <a:blip r:embed="rId24"/>
                     <a:stretch>
                       <a:fillRect/>
                     </a:stretch>
@@ -2268,7 +2341,7 @@
                     </pic:cNvPicPr>
                   </pic:nvPicPr>
                   <pic:blipFill>
-                    <a:blip r:embed="rId24"/>
+                    <a:blip r:embed="rId25"/>
                     <a:stretch>
                       <a:fillRect/>
                     </a:stretch>
@@ -2358,17 +2431,112 @@
       <w:pPr>
         <w:bidi w:val="0"/>
         <w:rPr>
-          <w:rFonts w:hint="default"/>
-          <w:lang w:val="en-US" w:eastAsia="zh-CN"/>
-        </w:rPr>
-      </w:pPr>
-      <w:r>
-        <w:rPr>
-          <w:rFonts w:hint="eastAsia"/>
-          <w:lang w:val="en-US" w:eastAsia="zh-CN"/>
-        </w:rPr>
-        <w:t>注意：cherry pick只是将修改的内容（commit），提交到当前工作分支（工作区），并不会将修改内容（commit）所在文件全部内容覆盖当前工作区的同名文件</w:t>
-      </w:r>
+          <w:rFonts w:hint="eastAsia"/>
+          <w:lang w:val="en-US" w:eastAsia="zh-CN"/>
+        </w:rPr>
+      </w:pPr>
+      <w:r>
+        <w:rPr>
+          <w:rFonts w:hint="eastAsia"/>
+          <w:lang w:val="en-US" w:eastAsia="zh-CN"/>
+        </w:rPr>
+        <w:t>注意：cherry pick只是将</w:t>
+      </w:r>
+      <w:r>
+        <w:rPr>
+          <w:rFonts w:hint="eastAsia"/>
+          <w:b/>
+          <w:bCs/>
+          <w:lang w:val="en-US" w:eastAsia="zh-CN"/>
+        </w:rPr>
+        <w:t>修改的内容</w:t>
+      </w:r>
+      <w:r>
+        <w:rPr>
+          <w:rFonts w:hint="eastAsia"/>
+          <w:lang w:val="en-US" w:eastAsia="zh-CN"/>
+        </w:rPr>
+        <w:t>（commit），提交到当前工作分支（工作区），并不会将修改内容（commit）所在文件全部内容覆盖当前工作区的同名文件</w:t>
+      </w:r>
+    </w:p>
+    <w:p>
+      <w:pPr>
+        <w:bidi w:val="0"/>
+        <w:rPr>
+          <w:rFonts w:hint="eastAsia"/>
+          <w:lang w:val="en-US" w:eastAsia="zh-CN"/>
+        </w:rPr>
+      </w:pPr>
+    </w:p>
+    <w:p>
+      <w:pPr>
+        <w:bidi w:val="0"/>
+        <w:rPr>
+          <w:rFonts w:hint="eastAsia"/>
+          <w:lang w:val="en-US" w:eastAsia="zh-CN"/>
+        </w:rPr>
+      </w:pPr>
+      <w:r>
+        <w:rPr>
+          <w:rFonts w:hint="eastAsia"/>
+          <w:lang w:val="en-US" w:eastAsia="zh-CN"/>
+        </w:rPr>
+        <w:t>在pick(选择) commit的内容时， 支持多个commit同时选择，如</w:t>
+      </w:r>
+    </w:p>
+    <w:p>
+      <w:pPr>
+        <w:bidi w:val="0"/>
+        <w:rPr>
+          <w:rFonts w:hint="default"/>
+          <w:lang w:val="en-US" w:eastAsia="zh-CN"/>
+        </w:rPr>
+      </w:pPr>
+      <w:r>
+        <w:drawing>
+          <wp:inline distT="0" distB="0" distL="114300" distR="114300">
+            <wp:extent cx="5274310" cy="1574165"/>
+            <wp:effectExtent l="0" t="0" r="2540" b="6985"/>
+            <wp:docPr id="13" name="图片 2"/>
+            <wp:cNvGraphicFramePr>
+              <a:graphicFrameLocks xmlns:a="http://schemas.openxmlformats.org/drawingml/2006/main" noChangeAspect="1"/>
+            </wp:cNvGraphicFramePr>
+            <a:graphic xmlns:a="http://schemas.openxmlformats.org/drawingml/2006/main">
+              <a:graphicData uri="http://schemas.openxmlformats.org/drawingml/2006/picture">
+                <pic:pic xmlns:pic="http://schemas.openxmlformats.org/drawingml/2006/picture">
+                  <pic:nvPicPr>
+                    <pic:cNvPr id="13" name="图片 2"/>
+                    <pic:cNvPicPr>
+                      <a:picLocks noChangeAspect="1"/>
+                    </pic:cNvPicPr>
+                  </pic:nvPicPr>
+                  <pic:blipFill>
+                    <a:blip r:embed="rId26"/>
+                    <a:stretch>
+                      <a:fillRect/>
+                    </a:stretch>
+                  </pic:blipFill>
+                  <pic:spPr>
+                    <a:xfrm>
+                      <a:off x="0" y="0"/>
+                      <a:ext cx="5274310" cy="1574165"/>
+                    </a:xfrm>
+                    <a:prstGeom prst="rect">
+                      <a:avLst/>
+                    </a:prstGeom>
+                    <a:noFill/>
+                    <a:ln>
+                      <a:noFill/>
+                    </a:ln>
+                  </pic:spPr>
+                </pic:pic>
+              </a:graphicData>
+            </a:graphic>
+          </wp:inline>
+        </w:drawing>
+      </w:r>
+      <w:bookmarkStart w:id="2" w:name="_GoBack"/>
+      <w:bookmarkEnd w:id="2"/>
     </w:p>
     <w:p>
       <w:pPr>
@@ -2430,7 +2598,7 @@
                     </pic:cNvPicPr>
                   </pic:nvPicPr>
                   <pic:blipFill>
-                    <a:blip r:embed="rId25"/>
+                    <a:blip r:embed="rId27"/>
                     <a:stretch>
                       <a:fillRect/>
                     </a:stretch>
@@ -2548,7 +2716,7 @@
                     </pic:cNvPicPr>
                   </pic:nvPicPr>
                   <pic:blipFill>
-                    <a:blip r:embed="rId26"/>
+                    <a:blip r:embed="rId28"/>
                     <a:stretch>
                       <a:fillRect/>
                     </a:stretch>
@@ -2596,7 +2764,7 @@
                     </pic:cNvPicPr>
                   </pic:nvPicPr>
                   <pic:blipFill>
-                    <a:blip r:embed="rId27"/>
+                    <a:blip r:embed="rId29"/>
                     <a:stretch>
                       <a:fillRect/>
                     </a:stretch>
@@ -2800,7 +2968,7 @@
                     </pic:cNvPicPr>
                   </pic:nvPicPr>
                   <pic:blipFill>
-                    <a:blip r:embed="rId28"/>
+                    <a:blip r:embed="rId30"/>
                     <a:stretch>
                       <a:fillRect/>
                     </a:stretch>
@@ -2852,7 +3020,7 @@
                     </pic:cNvPicPr>
                   </pic:nvPicPr>
                   <pic:blipFill>
-                    <a:blip r:embed="rId29"/>
+                    <a:blip r:embed="rId31"/>
                     <a:stretch>
                       <a:fillRect/>
                     </a:stretch>
@@ -2961,7 +3129,7 @@
                     </pic:cNvPicPr>
                   </pic:nvPicPr>
                   <pic:blipFill>
-                    <a:blip r:embed="rId30"/>
+                    <a:blip r:embed="rId32"/>
                     <a:stretch>
                       <a:fillRect/>
                     </a:stretch>
@@ -3006,7 +3174,7 @@
                     </pic:cNvPicPr>
                   </pic:nvPicPr>
                   <pic:blipFill>
-                    <a:blip r:embed="rId31"/>
+                    <a:blip r:embed="rId33"/>
                     <a:stretch>
                       <a:fillRect/>
                     </a:stretch>
@@ -3265,7 +3433,7 @@
                     </pic:cNvPicPr>
                   </pic:nvPicPr>
                   <pic:blipFill>
-                    <a:blip r:embed="rId32"/>
+                    <a:blip r:embed="rId34"/>
                     <a:stretch>
                       <a:fillRect/>
                     </a:stretch>
@@ -3407,7 +3575,7 @@
                     </pic:cNvPicPr>
                   </pic:nvPicPr>
                   <pic:blipFill>
-                    <a:blip r:embed="rId33"/>
+                    <a:blip r:embed="rId35"/>
                     <a:stretch>
                       <a:fillRect/>
                     </a:stretch>
@@ -3536,7 +3704,6 @@
         </w:rPr>
         <w:t>，也就是把commit2之后的commit全部砍掉了，</w:t>
       </w:r>
-      <w:bookmarkStart w:id="2" w:name="_GoBack"/>
       <w:r>
         <w:rPr>
           <w:rFonts w:hint="default"/>
@@ -3544,7 +3711,6 @@
         </w:rPr>
         <w:t>revert有点像undo</w:t>
       </w:r>
-      <w:bookmarkEnd w:id="2"/>
       <w:r>
         <w:rPr>
           <w:rFonts w:hint="default"/>
@@ -3674,7 +3840,7 @@
                     </pic:cNvPicPr>
                   </pic:nvPicPr>
                   <pic:blipFill>
-                    <a:blip r:embed="rId34"/>
+                    <a:blip r:embed="rId36"/>
                     <a:stretch>
                       <a:fillRect/>
                     </a:stretch>
@@ -3740,7 +3906,7 @@
                     </pic:cNvPicPr>
                   </pic:nvPicPr>
                   <pic:blipFill>
-                    <a:blip r:embed="rId35"/>
+                    <a:blip r:embed="rId37"/>
                     <a:stretch>
                       <a:fillRect/>
                     </a:stretch>
@@ -3809,7 +3975,7 @@
                     </pic:cNvPicPr>
                   </pic:nvPicPr>
                   <pic:blipFill>
-                    <a:blip r:embed="rId36"/>
+                    <a:blip r:embed="rId38"/>
                     <a:stretch>
                       <a:fillRect/>
                     </a:stretch>
@@ -3971,7 +4137,7 @@
                     </pic:cNvPicPr>
                   </pic:nvPicPr>
                   <pic:blipFill>
-                    <a:blip r:embed="rId37"/>
+                    <a:blip r:embed="rId39"/>
                     <a:stretch>
                       <a:fillRect/>
                     </a:stretch>
@@ -4062,7 +4228,7 @@
                     </pic:cNvPicPr>
                   </pic:nvPicPr>
                   <pic:blipFill>
-                    <a:blip r:embed="rId38"/>
+                    <a:blip r:embed="rId40"/>
                     <a:stretch>
                       <a:fillRect/>
                     </a:stretch>
@@ -4162,7 +4328,7 @@
                     </pic:cNvPicPr>
                   </pic:nvPicPr>
                   <pic:blipFill>
-                    <a:blip r:embed="rId39"/>
+                    <a:blip r:embed="rId41"/>
                     <a:stretch>
                       <a:fillRect/>
                     </a:stretch>
@@ -4214,7 +4380,7 @@
                     </pic:cNvPicPr>
                   </pic:nvPicPr>
                   <pic:blipFill>
-                    <a:blip r:embed="rId40"/>
+                    <a:blip r:embed="rId42"/>
                     <a:stretch>
                       <a:fillRect/>
                     </a:stretch>

</xml_diff>